<commit_message>
Project Plan Work Breakdown Structure
</commit_message>
<xml_diff>
--- a/Project Plan.docx
+++ b/Project Plan.docx
@@ -802,156 +802,46 @@
     </w:p>
     <w:p/>
     <w:p>
-      <w:pPr>
-        <w:jc w:val="both"/>
+      <w:r>
         <w:rPr>
-          <w:i/>
-          <w:color w:val="FF0000"/>
+          <w:noProof/>
         </w:rPr>
-      </w:pPr>
-      <w:r>
-        <w:rPr>
-          <w:i/>
-          <w:color w:val="FF0000"/>
-        </w:rPr>
-        <w:t xml:space="preserve">This section should include the work breakdown structure for the whole project. The elements from the WBS should </w:t>
-      </w:r>
-      <w:r>
-        <w:rPr>
-          <w:i/>
-          <w:color w:val="FF0000"/>
-        </w:rPr>
-        <w:t>be used to generate</w:t>
-      </w:r>
-      <w:r>
-        <w:rPr>
-          <w:i/>
-          <w:color w:val="FF0000"/>
-        </w:rPr>
-        <w:t xml:space="preserve"> your activity definition and those activities should then be scheduled in the Gantt Chart</w:t>
-      </w:r>
-      <w:r>
-        <w:rPr>
-          <w:i/>
-          <w:color w:val="FF0000"/>
-        </w:rPr>
-        <w:t xml:space="preserve">. Remember to consider ALL project activities – anything you do or will need to do should be included in the </w:t>
-      </w:r>
-      <w:proofErr w:type="gramStart"/>
-      <w:r>
-        <w:rPr>
-          <w:i/>
-          <w:color w:val="FF0000"/>
-        </w:rPr>
-        <w:t>WBS</w:t>
-      </w:r>
-      <w:proofErr w:type="gramEnd"/>
-    </w:p>
-    <w:p>
-      <w:pPr>
-        <w:jc w:val="both"/>
-        <w:rPr>
-          <w:b/>
-          <w:i/>
-          <w:color w:val="FF0000"/>
-        </w:rPr>
-      </w:pPr>
-      <w:r>
-        <w:rPr>
-          <w:i/>
-          <w:color w:val="FF0000"/>
-        </w:rPr>
-        <w:t>WBS’s are usually presented as some kind of hierarchical diagram</w:t>
-      </w:r>
-      <w:r>
-        <w:rPr>
-          <w:i/>
-          <w:color w:val="FF0000"/>
-        </w:rPr>
-        <w:t>/chart etc</w:t>
-      </w:r>
-      <w:r>
-        <w:rPr>
-          <w:i/>
-          <w:color w:val="FF0000"/>
-        </w:rPr>
-        <w:t>.</w:t>
-      </w:r>
-      <w:r>
-        <w:rPr>
-          <w:i/>
-          <w:color w:val="FF0000"/>
-        </w:rPr>
-        <w:t xml:space="preserve"> The </w:t>
-      </w:r>
-      <w:r>
-        <w:rPr>
-          <w:i/>
-          <w:color w:val="FF0000"/>
-        </w:rPr>
-        <w:t>details</w:t>
-      </w:r>
-      <w:r>
-        <w:rPr>
-          <w:i/>
-          <w:color w:val="FF0000"/>
-        </w:rPr>
-        <w:t xml:space="preserve"> </w:t>
-      </w:r>
-      <w:r>
-        <w:rPr>
-          <w:i/>
-          <w:color w:val="FF0000"/>
-        </w:rPr>
-        <w:t>what is involved each work unit should be</w:t>
-      </w:r>
-      <w:r>
-        <w:rPr>
-          <w:i/>
-          <w:color w:val="FF0000"/>
-        </w:rPr>
-        <w:t xml:space="preserve"> provided in section 3:</w:t>
-      </w:r>
-      <w:r>
-        <w:rPr>
-          <w:i/>
-          <w:color w:val="FF0000"/>
-        </w:rPr>
-        <w:t xml:space="preserve"> </w:t>
-      </w:r>
-      <w:r>
-        <w:rPr>
-          <w:b/>
-          <w:i/>
-          <w:color w:val="FF0000"/>
-        </w:rPr>
-        <w:t>Activity Definition</w:t>
-      </w:r>
-    </w:p>
-    <w:p>
-      <w:pPr>
-        <w:jc w:val="both"/>
-        <w:rPr>
-          <w:i/>
-          <w:color w:val="FF0000"/>
-        </w:rPr>
-      </w:pPr>
-      <w:r>
-        <w:rPr>
-          <w:i/>
-          <w:color w:val="FF0000"/>
-        </w:rPr>
-        <w:t>You do NOT need to do a WBS Dictionary for this project – the activity definition (whilst slightly different) will suffice.</w:t>
-      </w:r>
-      <w:r>
-        <w:rPr>
-          <w:i/>
-          <w:color w:val="FF0000"/>
-        </w:rPr>
-        <w:t xml:space="preserve"> The WBS is focussed on SCOPE. The Activity definition is focussed on TIME.</w:t>
-      </w:r>
-    </w:p>
-    <w:p>
+        <w:drawing>
+          <wp:inline distT="0" distB="0" distL="0" distR="0" wp14:anchorId="19CF6E3D" wp14:editId="790D6424">
+            <wp:extent cx="5731510" cy="3465195"/>
+            <wp:effectExtent l="0" t="0" r="2540" b="1905"/>
+            <wp:docPr id="516083277" name="Picture 1" descr="A diagram of a company&#10;&#10;Description automatically generated"/>
+            <wp:cNvGraphicFramePr>
+              <a:graphicFrameLocks xmlns:a="http://schemas.openxmlformats.org/drawingml/2006/main" noChangeAspect="1"/>
+            </wp:cNvGraphicFramePr>
+            <a:graphic xmlns:a="http://schemas.openxmlformats.org/drawingml/2006/main">
+              <a:graphicData uri="http://schemas.openxmlformats.org/drawingml/2006/picture">
+                <pic:pic xmlns:pic="http://schemas.openxmlformats.org/drawingml/2006/picture">
+                  <pic:nvPicPr>
+                    <pic:cNvPr id="516083277" name="Picture 1" descr="A diagram of a company&#10;&#10;Description automatically generated"/>
+                    <pic:cNvPicPr/>
+                  </pic:nvPicPr>
+                  <pic:blipFill>
+                    <a:blip r:embed="rId6"/>
+                    <a:stretch>
+                      <a:fillRect/>
+                    </a:stretch>
+                  </pic:blipFill>
+                  <pic:spPr>
+                    <a:xfrm>
+                      <a:off x="0" y="0"/>
+                      <a:ext cx="5731510" cy="3465195"/>
+                    </a:xfrm>
+                    <a:prstGeom prst="rect">
+                      <a:avLst/>
+                    </a:prstGeom>
+                  </pic:spPr>
+                </pic:pic>
+              </a:graphicData>
+            </a:graphic>
+          </wp:inline>
+        </w:drawing>
+      </w:r>
       <w:r>
         <w:br w:type="page"/>
       </w:r>
@@ -1086,7 +976,7 @@
       </w:r>
     </w:p>
     <w:p>
-      <w:hyperlink r:id="rId6" w:history="1">
+      <w:hyperlink r:id="rId7" w:history="1">
         <w:r>
           <w:rPr>
             <w:rStyle w:val="Hyperlink"/>

</xml_diff>

<commit_message>
project plan Activity Definition and Estimation with WBS Edits
</commit_message>
<xml_diff>
--- a/Project Plan.docx
+++ b/Project Plan.docx
@@ -807,10 +807,10 @@
           <w:noProof/>
         </w:rPr>
         <w:drawing>
-          <wp:inline distT="0" distB="0" distL="0" distR="0" wp14:anchorId="19CF6E3D" wp14:editId="790D6424">
-            <wp:extent cx="5731510" cy="3465195"/>
-            <wp:effectExtent l="0" t="0" r="2540" b="1905"/>
-            <wp:docPr id="516083277" name="Picture 1" descr="A diagram of a company&#10;&#10;Description automatically generated"/>
+          <wp:inline distT="0" distB="0" distL="0" distR="0" wp14:anchorId="12CF0478" wp14:editId="77F35A32">
+            <wp:extent cx="5731510" cy="3808730"/>
+            <wp:effectExtent l="0" t="0" r="2540" b="1270"/>
+            <wp:docPr id="776228385" name="Picture 1" descr="A diagram of a company&#10;&#10;Description automatically generated"/>
             <wp:cNvGraphicFramePr>
               <a:graphicFrameLocks xmlns:a="http://schemas.openxmlformats.org/drawingml/2006/main" noChangeAspect="1"/>
             </wp:cNvGraphicFramePr>
@@ -818,7 +818,7 @@
               <a:graphicData uri="http://schemas.openxmlformats.org/drawingml/2006/picture">
                 <pic:pic xmlns:pic="http://schemas.openxmlformats.org/drawingml/2006/picture">
                   <pic:nvPicPr>
-                    <pic:cNvPr id="516083277" name="Picture 1" descr="A diagram of a company&#10;&#10;Description automatically generated"/>
+                    <pic:cNvPr id="776228385" name="Picture 1" descr="A diagram of a company&#10;&#10;Description automatically generated"/>
                     <pic:cNvPicPr/>
                   </pic:nvPicPr>
                   <pic:blipFill>
@@ -830,7 +830,7 @@
                   <pic:spPr>
                     <a:xfrm>
                       <a:off x="0" y="0"/>
-                      <a:ext cx="5731510" cy="3465195"/>
+                      <a:ext cx="5731510" cy="3808730"/>
                     </a:xfrm>
                     <a:prstGeom prst="rect">
                       <a:avLst/>
@@ -866,32 +866,2441 @@
     </w:p>
     <w:p>
       <w:pPr>
-        <w:pStyle w:val="ListParagraph"/>
-      </w:pPr>
-    </w:p>
-    <w:p>
-      <w:pPr>
         <w:jc w:val="both"/>
         <w:rPr>
           <w:i/>
           <w:color w:val="FF0000"/>
         </w:rPr>
       </w:pPr>
-      <w:r>
-        <w:rPr>
-          <w:i/>
-          <w:color w:val="FF0000"/>
-        </w:rPr>
-        <w:t>From your WBS, define the activities required for your project. You will revise this document and add more detail for part</w:t>
-      </w:r>
-      <w:r>
-        <w:rPr>
-          <w:i/>
-          <w:color w:val="FF0000"/>
-        </w:rPr>
-        <w:t xml:space="preserve"> B as you discover more about the project.</w:t>
-      </w:r>
     </w:p>
+    <w:tbl>
+      <w:tblPr>
+        <w:tblStyle w:val="TableGrid"/>
+        <w:tblW w:w="11482" w:type="dxa"/>
+        <w:tblInd w:w="-1281" w:type="dxa"/>
+        <w:tblLook w:val="04A0" w:firstRow="1" w:lastRow="0" w:firstColumn="1" w:lastColumn="0" w:noHBand="0" w:noVBand="1"/>
+      </w:tblPr>
+      <w:tblGrid>
+        <w:gridCol w:w="1134"/>
+        <w:gridCol w:w="3403"/>
+        <w:gridCol w:w="3827"/>
+        <w:gridCol w:w="1701"/>
+        <w:gridCol w:w="1417"/>
+      </w:tblGrid>
+      <w:tr>
+        <w:tc>
+          <w:tcPr>
+            <w:tcW w:w="1134" w:type="dxa"/>
+          </w:tcPr>
+          <w:p>
+            <w:pPr>
+              <w:jc w:val="both"/>
+              <w:rPr>
+                <w:iCs/>
+              </w:rPr>
+            </w:pPr>
+            <w:r>
+              <w:rPr>
+                <w:iCs/>
+              </w:rPr>
+              <w:t>Activity ID</w:t>
+            </w:r>
+          </w:p>
+        </w:tc>
+        <w:tc>
+          <w:tcPr>
+            <w:tcW w:w="3403" w:type="dxa"/>
+          </w:tcPr>
+          <w:p>
+            <w:pPr>
+              <w:jc w:val="both"/>
+              <w:rPr>
+                <w:iCs/>
+              </w:rPr>
+            </w:pPr>
+            <w:r>
+              <w:rPr>
+                <w:iCs/>
+              </w:rPr>
+              <w:t>Activity</w:t>
+            </w:r>
+          </w:p>
+        </w:tc>
+        <w:tc>
+          <w:tcPr>
+            <w:tcW w:w="3827" w:type="dxa"/>
+          </w:tcPr>
+          <w:p>
+            <w:pPr>
+              <w:rPr>
+                <w:iCs/>
+              </w:rPr>
+            </w:pPr>
+            <w:r>
+              <w:rPr>
+                <w:iCs/>
+              </w:rPr>
+              <w:t>Activity Description</w:t>
+            </w:r>
+          </w:p>
+        </w:tc>
+        <w:tc>
+          <w:tcPr>
+            <w:tcW w:w="1701" w:type="dxa"/>
+          </w:tcPr>
+          <w:p>
+            <w:pPr>
+              <w:jc w:val="both"/>
+              <w:rPr>
+                <w:iCs/>
+              </w:rPr>
+            </w:pPr>
+            <w:r>
+              <w:rPr>
+                <w:iCs/>
+              </w:rPr>
+              <w:t>Time Estimation</w:t>
+            </w:r>
+          </w:p>
+        </w:tc>
+        <w:tc>
+          <w:tcPr>
+            <w:tcW w:w="1417" w:type="dxa"/>
+          </w:tcPr>
+          <w:p>
+            <w:pPr>
+              <w:jc w:val="both"/>
+              <w:rPr>
+                <w:iCs/>
+              </w:rPr>
+            </w:pPr>
+            <w:r>
+              <w:rPr>
+                <w:iCs/>
+              </w:rPr>
+              <w:t>Predecessors</w:t>
+            </w:r>
+          </w:p>
+        </w:tc>
+      </w:tr>
+      <w:tr>
+        <w:tc>
+          <w:tcPr>
+            <w:tcW w:w="1134" w:type="dxa"/>
+            <w:shd w:val="clear" w:color="auto" w:fill="92D050"/>
+          </w:tcPr>
+          <w:p>
+            <w:pPr>
+              <w:jc w:val="both"/>
+              <w:rPr>
+                <w:iCs/>
+              </w:rPr>
+            </w:pPr>
+            <w:r>
+              <w:rPr>
+                <w:iCs/>
+              </w:rPr>
+              <w:t>1.0</w:t>
+            </w:r>
+          </w:p>
+        </w:tc>
+        <w:tc>
+          <w:tcPr>
+            <w:tcW w:w="3403" w:type="dxa"/>
+            <w:shd w:val="clear" w:color="auto" w:fill="92D050"/>
+          </w:tcPr>
+          <w:p>
+            <w:pPr>
+              <w:jc w:val="both"/>
+              <w:rPr>
+                <w:iCs/>
+              </w:rPr>
+            </w:pPr>
+            <w:r>
+              <w:rPr>
+                <w:iCs/>
+              </w:rPr>
+              <w:t>Project Management</w:t>
+            </w:r>
+          </w:p>
+        </w:tc>
+        <w:tc>
+          <w:tcPr>
+            <w:tcW w:w="3827" w:type="dxa"/>
+            <w:shd w:val="clear" w:color="auto" w:fill="92D050"/>
+          </w:tcPr>
+          <w:p>
+            <w:pPr>
+              <w:rPr>
+                <w:iCs/>
+              </w:rPr>
+            </w:pPr>
+          </w:p>
+        </w:tc>
+        <w:tc>
+          <w:tcPr>
+            <w:tcW w:w="1701" w:type="dxa"/>
+            <w:shd w:val="clear" w:color="auto" w:fill="92D050"/>
+          </w:tcPr>
+          <w:p>
+            <w:pPr>
+              <w:jc w:val="both"/>
+              <w:rPr>
+                <w:iCs/>
+              </w:rPr>
+            </w:pPr>
+            <w:r>
+              <w:rPr>
+                <w:iCs/>
+              </w:rPr>
+              <w:t>1 Week</w:t>
+            </w:r>
+          </w:p>
+        </w:tc>
+        <w:tc>
+          <w:tcPr>
+            <w:tcW w:w="1417" w:type="dxa"/>
+            <w:shd w:val="clear" w:color="auto" w:fill="92D050"/>
+          </w:tcPr>
+          <w:p>
+            <w:pPr>
+              <w:jc w:val="both"/>
+              <w:rPr>
+                <w:iCs/>
+              </w:rPr>
+            </w:pPr>
+          </w:p>
+        </w:tc>
+      </w:tr>
+      <w:tr>
+        <w:tc>
+          <w:tcPr>
+            <w:tcW w:w="1134" w:type="dxa"/>
+          </w:tcPr>
+          <w:p>
+            <w:pPr>
+              <w:jc w:val="both"/>
+              <w:rPr>
+                <w:iCs/>
+              </w:rPr>
+            </w:pPr>
+            <w:r>
+              <w:rPr>
+                <w:iCs/>
+              </w:rPr>
+              <w:t>1.1</w:t>
+            </w:r>
+          </w:p>
+        </w:tc>
+        <w:tc>
+          <w:tcPr>
+            <w:tcW w:w="3403" w:type="dxa"/>
+          </w:tcPr>
+          <w:p>
+            <w:pPr>
+              <w:jc w:val="both"/>
+              <w:rPr>
+                <w:iCs/>
+              </w:rPr>
+            </w:pPr>
+            <w:r>
+              <w:rPr>
+                <w:iCs/>
+              </w:rPr>
+              <w:t>Background and Scoping</w:t>
+            </w:r>
+          </w:p>
+        </w:tc>
+        <w:tc>
+          <w:tcPr>
+            <w:tcW w:w="3827" w:type="dxa"/>
+          </w:tcPr>
+          <w:p>
+            <w:pPr>
+              <w:rPr>
+                <w:iCs/>
+              </w:rPr>
+            </w:pPr>
+            <w:r>
+              <w:rPr>
+                <w:iCs/>
+              </w:rPr>
+              <w:t>Defining the project’s goals</w:t>
+            </w:r>
+          </w:p>
+        </w:tc>
+        <w:tc>
+          <w:tcPr>
+            <w:tcW w:w="1701" w:type="dxa"/>
+          </w:tcPr>
+          <w:p>
+            <w:pPr>
+              <w:jc w:val="both"/>
+              <w:rPr>
+                <w:iCs/>
+              </w:rPr>
+            </w:pPr>
+            <w:r>
+              <w:rPr>
+                <w:iCs/>
+              </w:rPr>
+              <w:t>1 day</w:t>
+            </w:r>
+          </w:p>
+        </w:tc>
+        <w:tc>
+          <w:tcPr>
+            <w:tcW w:w="1417" w:type="dxa"/>
+          </w:tcPr>
+          <w:p>
+            <w:pPr>
+              <w:jc w:val="both"/>
+              <w:rPr>
+                <w:iCs/>
+              </w:rPr>
+            </w:pPr>
+            <w:r>
+              <w:rPr>
+                <w:iCs/>
+              </w:rPr>
+              <w:t>N/A</w:t>
+            </w:r>
+          </w:p>
+        </w:tc>
+      </w:tr>
+      <w:tr>
+        <w:tc>
+          <w:tcPr>
+            <w:tcW w:w="1134" w:type="dxa"/>
+          </w:tcPr>
+          <w:p>
+            <w:pPr>
+              <w:jc w:val="both"/>
+              <w:rPr>
+                <w:iCs/>
+              </w:rPr>
+            </w:pPr>
+            <w:r>
+              <w:rPr>
+                <w:iCs/>
+              </w:rPr>
+              <w:t>1.2</w:t>
+            </w:r>
+          </w:p>
+        </w:tc>
+        <w:tc>
+          <w:tcPr>
+            <w:tcW w:w="3403" w:type="dxa"/>
+          </w:tcPr>
+          <w:p>
+            <w:pPr>
+              <w:jc w:val="both"/>
+              <w:rPr>
+                <w:iCs/>
+              </w:rPr>
+            </w:pPr>
+            <w:r>
+              <w:rPr>
+                <w:iCs/>
+              </w:rPr>
+              <w:t>Work Breakdown Structure</w:t>
+            </w:r>
+          </w:p>
+        </w:tc>
+        <w:tc>
+          <w:tcPr>
+            <w:tcW w:w="3827" w:type="dxa"/>
+          </w:tcPr>
+          <w:p>
+            <w:pPr>
+              <w:rPr>
+                <w:iCs/>
+              </w:rPr>
+            </w:pPr>
+            <w:r>
+              <w:rPr>
+                <w:iCs/>
+              </w:rPr>
+              <w:t>Diagram of the project’s activities</w:t>
+            </w:r>
+          </w:p>
+        </w:tc>
+        <w:tc>
+          <w:tcPr>
+            <w:tcW w:w="1701" w:type="dxa"/>
+          </w:tcPr>
+          <w:p>
+            <w:pPr>
+              <w:jc w:val="both"/>
+              <w:rPr>
+                <w:iCs/>
+              </w:rPr>
+            </w:pPr>
+            <w:r>
+              <w:rPr>
+                <w:iCs/>
+              </w:rPr>
+              <w:t>1 day</w:t>
+            </w:r>
+          </w:p>
+        </w:tc>
+        <w:tc>
+          <w:tcPr>
+            <w:tcW w:w="1417" w:type="dxa"/>
+          </w:tcPr>
+          <w:p>
+            <w:pPr>
+              <w:jc w:val="both"/>
+              <w:rPr>
+                <w:iCs/>
+              </w:rPr>
+            </w:pPr>
+            <w:r>
+              <w:rPr>
+                <w:iCs/>
+              </w:rPr>
+              <w:t>N/A</w:t>
+            </w:r>
+          </w:p>
+        </w:tc>
+      </w:tr>
+      <w:tr>
+        <w:tc>
+          <w:tcPr>
+            <w:tcW w:w="1134" w:type="dxa"/>
+          </w:tcPr>
+          <w:p>
+            <w:pPr>
+              <w:jc w:val="both"/>
+              <w:rPr>
+                <w:iCs/>
+              </w:rPr>
+            </w:pPr>
+            <w:r>
+              <w:rPr>
+                <w:iCs/>
+              </w:rPr>
+              <w:t>1.3</w:t>
+            </w:r>
+          </w:p>
+        </w:tc>
+        <w:tc>
+          <w:tcPr>
+            <w:tcW w:w="3403" w:type="dxa"/>
+          </w:tcPr>
+          <w:p>
+            <w:pPr>
+              <w:jc w:val="both"/>
+              <w:rPr>
+                <w:iCs/>
+              </w:rPr>
+            </w:pPr>
+            <w:r>
+              <w:rPr>
+                <w:iCs/>
+              </w:rPr>
+              <w:t>Activity Definition</w:t>
+            </w:r>
+          </w:p>
+        </w:tc>
+        <w:tc>
+          <w:tcPr>
+            <w:tcW w:w="3827" w:type="dxa"/>
+          </w:tcPr>
+          <w:p>
+            <w:pPr>
+              <w:rPr>
+                <w:iCs/>
+              </w:rPr>
+            </w:pPr>
+            <w:r>
+              <w:rPr>
+                <w:iCs/>
+              </w:rPr>
+              <w:t xml:space="preserve">Detailing the project’s activities of the work breakdown structure </w:t>
+            </w:r>
+          </w:p>
+        </w:tc>
+        <w:tc>
+          <w:tcPr>
+            <w:tcW w:w="1701" w:type="dxa"/>
+          </w:tcPr>
+          <w:p>
+            <w:pPr>
+              <w:jc w:val="both"/>
+              <w:rPr>
+                <w:iCs/>
+              </w:rPr>
+            </w:pPr>
+            <w:r>
+              <w:rPr>
+                <w:iCs/>
+              </w:rPr>
+              <w:t>1 day</w:t>
+            </w:r>
+          </w:p>
+        </w:tc>
+        <w:tc>
+          <w:tcPr>
+            <w:tcW w:w="1417" w:type="dxa"/>
+          </w:tcPr>
+          <w:p>
+            <w:pPr>
+              <w:jc w:val="both"/>
+              <w:rPr>
+                <w:iCs/>
+              </w:rPr>
+            </w:pPr>
+            <w:r>
+              <w:rPr>
+                <w:iCs/>
+              </w:rPr>
+              <w:t>1.2</w:t>
+            </w:r>
+          </w:p>
+        </w:tc>
+      </w:tr>
+      <w:tr>
+        <w:tc>
+          <w:tcPr>
+            <w:tcW w:w="1134" w:type="dxa"/>
+          </w:tcPr>
+          <w:p>
+            <w:pPr>
+              <w:jc w:val="both"/>
+              <w:rPr>
+                <w:iCs/>
+              </w:rPr>
+            </w:pPr>
+            <w:r>
+              <w:rPr>
+                <w:iCs/>
+              </w:rPr>
+              <w:t>1.4</w:t>
+            </w:r>
+          </w:p>
+        </w:tc>
+        <w:tc>
+          <w:tcPr>
+            <w:tcW w:w="3403" w:type="dxa"/>
+          </w:tcPr>
+          <w:p>
+            <w:pPr>
+              <w:jc w:val="both"/>
+              <w:rPr>
+                <w:iCs/>
+              </w:rPr>
+            </w:pPr>
+            <w:r>
+              <w:rPr>
+                <w:iCs/>
+              </w:rPr>
+              <w:t>Estimation</w:t>
+            </w:r>
+          </w:p>
+        </w:tc>
+        <w:tc>
+          <w:tcPr>
+            <w:tcW w:w="3827" w:type="dxa"/>
+          </w:tcPr>
+          <w:p>
+            <w:pPr>
+              <w:rPr>
+                <w:iCs/>
+              </w:rPr>
+            </w:pPr>
+            <w:r>
+              <w:rPr>
+                <w:iCs/>
+              </w:rPr>
+              <w:t>Timeframe estimation of the project’s activities</w:t>
+            </w:r>
+          </w:p>
+        </w:tc>
+        <w:tc>
+          <w:tcPr>
+            <w:tcW w:w="1701" w:type="dxa"/>
+          </w:tcPr>
+          <w:p>
+            <w:pPr>
+              <w:jc w:val="both"/>
+              <w:rPr>
+                <w:iCs/>
+              </w:rPr>
+            </w:pPr>
+            <w:r>
+              <w:rPr>
+                <w:iCs/>
+              </w:rPr>
+              <w:t>1 day</w:t>
+            </w:r>
+          </w:p>
+        </w:tc>
+        <w:tc>
+          <w:tcPr>
+            <w:tcW w:w="1417" w:type="dxa"/>
+          </w:tcPr>
+          <w:p>
+            <w:pPr>
+              <w:jc w:val="both"/>
+              <w:rPr>
+                <w:iCs/>
+              </w:rPr>
+            </w:pPr>
+            <w:r>
+              <w:rPr>
+                <w:iCs/>
+              </w:rPr>
+              <w:t>1.3</w:t>
+            </w:r>
+          </w:p>
+        </w:tc>
+      </w:tr>
+      <w:tr>
+        <w:tc>
+          <w:tcPr>
+            <w:tcW w:w="1134" w:type="dxa"/>
+          </w:tcPr>
+          <w:p>
+            <w:pPr>
+              <w:jc w:val="both"/>
+              <w:rPr>
+                <w:iCs/>
+              </w:rPr>
+            </w:pPr>
+            <w:r>
+              <w:rPr>
+                <w:iCs/>
+              </w:rPr>
+              <w:t>1.5</w:t>
+            </w:r>
+          </w:p>
+        </w:tc>
+        <w:tc>
+          <w:tcPr>
+            <w:tcW w:w="3403" w:type="dxa"/>
+          </w:tcPr>
+          <w:p>
+            <w:pPr>
+              <w:jc w:val="both"/>
+              <w:rPr>
+                <w:iCs/>
+              </w:rPr>
+            </w:pPr>
+            <w:r>
+              <w:rPr>
+                <w:iCs/>
+              </w:rPr>
+              <w:t>Gantt Chart</w:t>
+            </w:r>
+          </w:p>
+        </w:tc>
+        <w:tc>
+          <w:tcPr>
+            <w:tcW w:w="3827" w:type="dxa"/>
+          </w:tcPr>
+          <w:p>
+            <w:pPr>
+              <w:rPr>
+                <w:iCs/>
+              </w:rPr>
+            </w:pPr>
+            <w:r>
+              <w:rPr>
+                <w:iCs/>
+              </w:rPr>
+              <w:t>Diagram of the project’s activities with the time estimations</w:t>
+            </w:r>
+          </w:p>
+        </w:tc>
+        <w:tc>
+          <w:tcPr>
+            <w:tcW w:w="1701" w:type="dxa"/>
+          </w:tcPr>
+          <w:p>
+            <w:pPr>
+              <w:jc w:val="both"/>
+              <w:rPr>
+                <w:iCs/>
+              </w:rPr>
+            </w:pPr>
+            <w:r>
+              <w:rPr>
+                <w:iCs/>
+              </w:rPr>
+              <w:t>1 day</w:t>
+            </w:r>
+          </w:p>
+        </w:tc>
+        <w:tc>
+          <w:tcPr>
+            <w:tcW w:w="1417" w:type="dxa"/>
+          </w:tcPr>
+          <w:p>
+            <w:pPr>
+              <w:jc w:val="both"/>
+              <w:rPr>
+                <w:iCs/>
+              </w:rPr>
+            </w:pPr>
+            <w:r>
+              <w:rPr>
+                <w:iCs/>
+              </w:rPr>
+              <w:t>1.4</w:t>
+            </w:r>
+          </w:p>
+        </w:tc>
+      </w:tr>
+      <w:tr>
+        <w:tc>
+          <w:tcPr>
+            <w:tcW w:w="1134" w:type="dxa"/>
+            <w:shd w:val="clear" w:color="auto" w:fill="92D050"/>
+          </w:tcPr>
+          <w:p>
+            <w:pPr>
+              <w:jc w:val="both"/>
+              <w:rPr>
+                <w:iCs/>
+              </w:rPr>
+            </w:pPr>
+            <w:r>
+              <w:rPr>
+                <w:iCs/>
+              </w:rPr>
+              <w:t>2.0</w:t>
+            </w:r>
+          </w:p>
+        </w:tc>
+        <w:tc>
+          <w:tcPr>
+            <w:tcW w:w="3403" w:type="dxa"/>
+            <w:shd w:val="clear" w:color="auto" w:fill="92D050"/>
+          </w:tcPr>
+          <w:p>
+            <w:pPr>
+              <w:jc w:val="both"/>
+              <w:rPr>
+                <w:iCs/>
+              </w:rPr>
+            </w:pPr>
+            <w:r>
+              <w:rPr>
+                <w:iCs/>
+              </w:rPr>
+              <w:t>Software Design</w:t>
+            </w:r>
+          </w:p>
+        </w:tc>
+        <w:tc>
+          <w:tcPr>
+            <w:tcW w:w="3827" w:type="dxa"/>
+            <w:shd w:val="clear" w:color="auto" w:fill="92D050"/>
+          </w:tcPr>
+          <w:p>
+            <w:pPr>
+              <w:rPr>
+                <w:iCs/>
+              </w:rPr>
+            </w:pPr>
+          </w:p>
+        </w:tc>
+        <w:tc>
+          <w:tcPr>
+            <w:tcW w:w="1701" w:type="dxa"/>
+            <w:shd w:val="clear" w:color="auto" w:fill="92D050"/>
+          </w:tcPr>
+          <w:p>
+            <w:pPr>
+              <w:jc w:val="both"/>
+              <w:rPr>
+                <w:iCs/>
+              </w:rPr>
+            </w:pPr>
+            <w:r>
+              <w:rPr>
+                <w:iCs/>
+              </w:rPr>
+              <w:t>2 Weeks</w:t>
+            </w:r>
+          </w:p>
+        </w:tc>
+        <w:tc>
+          <w:tcPr>
+            <w:tcW w:w="1417" w:type="dxa"/>
+            <w:shd w:val="clear" w:color="auto" w:fill="92D050"/>
+          </w:tcPr>
+          <w:p>
+            <w:pPr>
+              <w:jc w:val="both"/>
+              <w:rPr>
+                <w:iCs/>
+              </w:rPr>
+            </w:pPr>
+          </w:p>
+        </w:tc>
+      </w:tr>
+      <w:tr>
+        <w:tc>
+          <w:tcPr>
+            <w:tcW w:w="1134" w:type="dxa"/>
+          </w:tcPr>
+          <w:p>
+            <w:pPr>
+              <w:jc w:val="both"/>
+              <w:rPr>
+                <w:iCs/>
+              </w:rPr>
+            </w:pPr>
+            <w:r>
+              <w:rPr>
+                <w:iCs/>
+              </w:rPr>
+              <w:t>2.1</w:t>
+            </w:r>
+          </w:p>
+        </w:tc>
+        <w:tc>
+          <w:tcPr>
+            <w:tcW w:w="3403" w:type="dxa"/>
+          </w:tcPr>
+          <w:p>
+            <w:pPr>
+              <w:jc w:val="both"/>
+              <w:rPr>
+                <w:iCs/>
+              </w:rPr>
+            </w:pPr>
+            <w:r>
+              <w:rPr>
+                <w:iCs/>
+              </w:rPr>
+              <w:t>System Vision</w:t>
+            </w:r>
+          </w:p>
+        </w:tc>
+        <w:tc>
+          <w:tcPr>
+            <w:tcW w:w="3827" w:type="dxa"/>
+          </w:tcPr>
+          <w:p>
+            <w:pPr>
+              <w:rPr>
+                <w:iCs/>
+              </w:rPr>
+            </w:pPr>
+            <w:r>
+              <w:rPr>
+                <w:iCs/>
+              </w:rPr>
+              <w:t>Projects overview and benefits</w:t>
+            </w:r>
+          </w:p>
+        </w:tc>
+        <w:tc>
+          <w:tcPr>
+            <w:tcW w:w="1701" w:type="dxa"/>
+          </w:tcPr>
+          <w:p>
+            <w:pPr>
+              <w:jc w:val="both"/>
+              <w:rPr>
+                <w:iCs/>
+              </w:rPr>
+            </w:pPr>
+            <w:r>
+              <w:rPr>
+                <w:iCs/>
+              </w:rPr>
+              <w:t>1 day</w:t>
+            </w:r>
+          </w:p>
+        </w:tc>
+        <w:tc>
+          <w:tcPr>
+            <w:tcW w:w="1417" w:type="dxa"/>
+          </w:tcPr>
+          <w:p>
+            <w:pPr>
+              <w:jc w:val="both"/>
+              <w:rPr>
+                <w:iCs/>
+              </w:rPr>
+            </w:pPr>
+            <w:r>
+              <w:rPr>
+                <w:iCs/>
+              </w:rPr>
+              <w:t>1.5</w:t>
+            </w:r>
+          </w:p>
+        </w:tc>
+      </w:tr>
+      <w:tr>
+        <w:tc>
+          <w:tcPr>
+            <w:tcW w:w="1134" w:type="dxa"/>
+          </w:tcPr>
+          <w:p>
+            <w:pPr>
+              <w:jc w:val="both"/>
+              <w:rPr>
+                <w:iCs/>
+              </w:rPr>
+            </w:pPr>
+            <w:r>
+              <w:rPr>
+                <w:iCs/>
+              </w:rPr>
+              <w:t>2.2</w:t>
+            </w:r>
+          </w:p>
+        </w:tc>
+        <w:tc>
+          <w:tcPr>
+            <w:tcW w:w="3403" w:type="dxa"/>
+          </w:tcPr>
+          <w:p>
+            <w:pPr>
+              <w:jc w:val="both"/>
+              <w:rPr>
+                <w:iCs/>
+              </w:rPr>
+            </w:pPr>
+            <w:r>
+              <w:rPr>
+                <w:iCs/>
+              </w:rPr>
+              <w:t>Requirements</w:t>
+            </w:r>
+          </w:p>
+        </w:tc>
+        <w:tc>
+          <w:tcPr>
+            <w:tcW w:w="3827" w:type="dxa"/>
+          </w:tcPr>
+          <w:p>
+            <w:pPr>
+              <w:rPr>
+                <w:iCs/>
+              </w:rPr>
+            </w:pPr>
+            <w:r>
+              <w:rPr>
+                <w:iCs/>
+              </w:rPr>
+              <w:t>Program UI requirements, and Program function requirements</w:t>
+            </w:r>
+          </w:p>
+        </w:tc>
+        <w:tc>
+          <w:tcPr>
+            <w:tcW w:w="1701" w:type="dxa"/>
+          </w:tcPr>
+          <w:p>
+            <w:pPr>
+              <w:jc w:val="both"/>
+              <w:rPr>
+                <w:iCs/>
+              </w:rPr>
+            </w:pPr>
+            <w:r>
+              <w:rPr>
+                <w:iCs/>
+              </w:rPr>
+              <w:t>2 days</w:t>
+            </w:r>
+          </w:p>
+        </w:tc>
+        <w:tc>
+          <w:tcPr>
+            <w:tcW w:w="1417" w:type="dxa"/>
+          </w:tcPr>
+          <w:p>
+            <w:pPr>
+              <w:jc w:val="both"/>
+              <w:rPr>
+                <w:iCs/>
+              </w:rPr>
+            </w:pPr>
+            <w:r>
+              <w:rPr>
+                <w:iCs/>
+              </w:rPr>
+              <w:t>2.1</w:t>
+            </w:r>
+          </w:p>
+        </w:tc>
+      </w:tr>
+      <w:tr>
+        <w:tc>
+          <w:tcPr>
+            <w:tcW w:w="1134" w:type="dxa"/>
+          </w:tcPr>
+          <w:p>
+            <w:pPr>
+              <w:jc w:val="both"/>
+              <w:rPr>
+                <w:iCs/>
+              </w:rPr>
+            </w:pPr>
+            <w:r>
+              <w:rPr>
+                <w:iCs/>
+              </w:rPr>
+              <w:t>2.3</w:t>
+            </w:r>
+          </w:p>
+        </w:tc>
+        <w:tc>
+          <w:tcPr>
+            <w:tcW w:w="3403" w:type="dxa"/>
+          </w:tcPr>
+          <w:p>
+            <w:pPr>
+              <w:jc w:val="both"/>
+              <w:rPr>
+                <w:iCs/>
+              </w:rPr>
+            </w:pPr>
+            <w:r>
+              <w:rPr>
+                <w:iCs/>
+              </w:rPr>
+              <w:t>User Interface Design</w:t>
+            </w:r>
+          </w:p>
+        </w:tc>
+        <w:tc>
+          <w:tcPr>
+            <w:tcW w:w="3827" w:type="dxa"/>
+          </w:tcPr>
+          <w:p>
+            <w:pPr>
+              <w:rPr>
+                <w:iCs/>
+              </w:rPr>
+            </w:pPr>
+            <w:r>
+              <w:rPr>
+                <w:iCs/>
+              </w:rPr>
+              <w:t>Program visual design, and Program visual structure</w:t>
+            </w:r>
+          </w:p>
+        </w:tc>
+        <w:tc>
+          <w:tcPr>
+            <w:tcW w:w="1701" w:type="dxa"/>
+          </w:tcPr>
+          <w:p>
+            <w:pPr>
+              <w:jc w:val="both"/>
+              <w:rPr>
+                <w:iCs/>
+              </w:rPr>
+            </w:pPr>
+            <w:r>
+              <w:rPr>
+                <w:iCs/>
+              </w:rPr>
+              <w:t>3 days</w:t>
+            </w:r>
+          </w:p>
+        </w:tc>
+        <w:tc>
+          <w:tcPr>
+            <w:tcW w:w="1417" w:type="dxa"/>
+          </w:tcPr>
+          <w:p>
+            <w:pPr>
+              <w:jc w:val="both"/>
+              <w:rPr>
+                <w:iCs/>
+              </w:rPr>
+            </w:pPr>
+            <w:r>
+              <w:rPr>
+                <w:iCs/>
+              </w:rPr>
+              <w:t>2.2</w:t>
+            </w:r>
+          </w:p>
+        </w:tc>
+      </w:tr>
+      <w:tr>
+        <w:tc>
+          <w:tcPr>
+            <w:tcW w:w="1134" w:type="dxa"/>
+          </w:tcPr>
+          <w:p>
+            <w:pPr>
+              <w:jc w:val="both"/>
+              <w:rPr>
+                <w:iCs/>
+              </w:rPr>
+            </w:pPr>
+            <w:r>
+              <w:rPr>
+                <w:iCs/>
+              </w:rPr>
+              <w:t>2.4</w:t>
+            </w:r>
+          </w:p>
+        </w:tc>
+        <w:tc>
+          <w:tcPr>
+            <w:tcW w:w="3403" w:type="dxa"/>
+          </w:tcPr>
+          <w:p>
+            <w:pPr>
+              <w:jc w:val="both"/>
+              <w:rPr>
+                <w:iCs/>
+              </w:rPr>
+            </w:pPr>
+            <w:r>
+              <w:rPr>
+                <w:iCs/>
+              </w:rPr>
+              <w:t>Component Design</w:t>
+            </w:r>
+          </w:p>
+        </w:tc>
+        <w:tc>
+          <w:tcPr>
+            <w:tcW w:w="3827" w:type="dxa"/>
+          </w:tcPr>
+          <w:p>
+            <w:pPr>
+              <w:rPr>
+                <w:iCs/>
+              </w:rPr>
+            </w:pPr>
+            <w:r>
+              <w:rPr>
+                <w:iCs/>
+              </w:rPr>
+              <w:t>Program function draft, Data structure draft</w:t>
+            </w:r>
+          </w:p>
+        </w:tc>
+        <w:tc>
+          <w:tcPr>
+            <w:tcW w:w="1701" w:type="dxa"/>
+          </w:tcPr>
+          <w:p>
+            <w:pPr>
+              <w:jc w:val="both"/>
+              <w:rPr>
+                <w:iCs/>
+              </w:rPr>
+            </w:pPr>
+            <w:r>
+              <w:rPr>
+                <w:iCs/>
+              </w:rPr>
+              <w:t>4 days</w:t>
+            </w:r>
+          </w:p>
+        </w:tc>
+        <w:tc>
+          <w:tcPr>
+            <w:tcW w:w="1417" w:type="dxa"/>
+          </w:tcPr>
+          <w:p>
+            <w:pPr>
+              <w:jc w:val="both"/>
+              <w:rPr>
+                <w:iCs/>
+              </w:rPr>
+            </w:pPr>
+            <w:r>
+              <w:rPr>
+                <w:iCs/>
+              </w:rPr>
+              <w:t>2.2</w:t>
+            </w:r>
+          </w:p>
+        </w:tc>
+      </w:tr>
+      <w:tr>
+        <w:tc>
+          <w:tcPr>
+            <w:tcW w:w="1134" w:type="dxa"/>
+            <w:shd w:val="clear" w:color="auto" w:fill="92D050"/>
+          </w:tcPr>
+          <w:p>
+            <w:pPr>
+              <w:jc w:val="both"/>
+              <w:rPr>
+                <w:iCs/>
+              </w:rPr>
+            </w:pPr>
+            <w:r>
+              <w:rPr>
+                <w:iCs/>
+              </w:rPr>
+              <w:t>3.0</w:t>
+            </w:r>
+          </w:p>
+        </w:tc>
+        <w:tc>
+          <w:tcPr>
+            <w:tcW w:w="3403" w:type="dxa"/>
+            <w:shd w:val="clear" w:color="auto" w:fill="92D050"/>
+          </w:tcPr>
+          <w:p>
+            <w:pPr>
+              <w:jc w:val="both"/>
+              <w:rPr>
+                <w:iCs/>
+              </w:rPr>
+            </w:pPr>
+            <w:r>
+              <w:rPr>
+                <w:iCs/>
+              </w:rPr>
+              <w:t>Data Analysis</w:t>
+            </w:r>
+          </w:p>
+        </w:tc>
+        <w:tc>
+          <w:tcPr>
+            <w:tcW w:w="3827" w:type="dxa"/>
+            <w:shd w:val="clear" w:color="auto" w:fill="92D050"/>
+          </w:tcPr>
+          <w:p>
+            <w:pPr>
+              <w:rPr>
+                <w:iCs/>
+              </w:rPr>
+            </w:pPr>
+          </w:p>
+        </w:tc>
+        <w:tc>
+          <w:tcPr>
+            <w:tcW w:w="1701" w:type="dxa"/>
+            <w:shd w:val="clear" w:color="auto" w:fill="92D050"/>
+          </w:tcPr>
+          <w:p>
+            <w:pPr>
+              <w:jc w:val="both"/>
+              <w:rPr>
+                <w:iCs/>
+              </w:rPr>
+            </w:pPr>
+            <w:r>
+              <w:rPr>
+                <w:iCs/>
+              </w:rPr>
+              <w:t>2 weeks</w:t>
+            </w:r>
+          </w:p>
+        </w:tc>
+        <w:tc>
+          <w:tcPr>
+            <w:tcW w:w="1417" w:type="dxa"/>
+            <w:shd w:val="clear" w:color="auto" w:fill="92D050"/>
+          </w:tcPr>
+          <w:p>
+            <w:pPr>
+              <w:jc w:val="both"/>
+              <w:rPr>
+                <w:iCs/>
+              </w:rPr>
+            </w:pPr>
+          </w:p>
+        </w:tc>
+      </w:tr>
+      <w:tr>
+        <w:tc>
+          <w:tcPr>
+            <w:tcW w:w="1134" w:type="dxa"/>
+            <w:tcBorders>
+              <w:bottom w:val="single" w:sz="4" w:space="0" w:color="auto"/>
+            </w:tcBorders>
+          </w:tcPr>
+          <w:p>
+            <w:pPr>
+              <w:jc w:val="both"/>
+              <w:rPr>
+                <w:iCs/>
+              </w:rPr>
+            </w:pPr>
+            <w:r>
+              <w:rPr>
+                <w:iCs/>
+              </w:rPr>
+              <w:t>3.1</w:t>
+            </w:r>
+          </w:p>
+        </w:tc>
+        <w:tc>
+          <w:tcPr>
+            <w:tcW w:w="3403" w:type="dxa"/>
+            <w:tcBorders>
+              <w:bottom w:val="single" w:sz="4" w:space="0" w:color="auto"/>
+            </w:tcBorders>
+          </w:tcPr>
+          <w:p>
+            <w:pPr>
+              <w:jc w:val="both"/>
+              <w:rPr>
+                <w:iCs/>
+              </w:rPr>
+            </w:pPr>
+            <w:r>
+              <w:rPr>
+                <w:iCs/>
+              </w:rPr>
+              <w:t>Analysis Tasks</w:t>
+            </w:r>
+          </w:p>
+        </w:tc>
+        <w:tc>
+          <w:tcPr>
+            <w:tcW w:w="3827" w:type="dxa"/>
+            <w:tcBorders>
+              <w:bottom w:val="single" w:sz="4" w:space="0" w:color="auto"/>
+            </w:tcBorders>
+          </w:tcPr>
+          <w:p>
+            <w:pPr>
+              <w:rPr>
+                <w:iCs/>
+              </w:rPr>
+            </w:pPr>
+            <w:r>
+              <w:rPr>
+                <w:iCs/>
+              </w:rPr>
+              <w:t>Code for the functions and features</w:t>
+            </w:r>
+          </w:p>
+        </w:tc>
+        <w:tc>
+          <w:tcPr>
+            <w:tcW w:w="1701" w:type="dxa"/>
+            <w:tcBorders>
+              <w:bottom w:val="single" w:sz="4" w:space="0" w:color="auto"/>
+            </w:tcBorders>
+          </w:tcPr>
+          <w:p>
+            <w:pPr>
+              <w:jc w:val="both"/>
+              <w:rPr>
+                <w:iCs/>
+              </w:rPr>
+            </w:pPr>
+            <w:r>
+              <w:rPr>
+                <w:iCs/>
+              </w:rPr>
+              <w:t>2 weeks</w:t>
+            </w:r>
+          </w:p>
+        </w:tc>
+        <w:tc>
+          <w:tcPr>
+            <w:tcW w:w="1417" w:type="dxa"/>
+            <w:tcBorders>
+              <w:bottom w:val="single" w:sz="4" w:space="0" w:color="auto"/>
+            </w:tcBorders>
+          </w:tcPr>
+          <w:p>
+            <w:pPr>
+              <w:jc w:val="both"/>
+              <w:rPr>
+                <w:iCs/>
+              </w:rPr>
+            </w:pPr>
+            <w:r>
+              <w:rPr>
+                <w:iCs/>
+              </w:rPr>
+              <w:t>2.3/2.4</w:t>
+            </w:r>
+          </w:p>
+        </w:tc>
+      </w:tr>
+      <w:tr>
+        <w:tc>
+          <w:tcPr>
+            <w:tcW w:w="1134" w:type="dxa"/>
+            <w:tcBorders>
+              <w:bottom w:val="single" w:sz="4" w:space="0" w:color="auto"/>
+            </w:tcBorders>
+            <w:shd w:val="clear" w:color="auto" w:fill="92D050"/>
+          </w:tcPr>
+          <w:p>
+            <w:pPr>
+              <w:jc w:val="both"/>
+              <w:rPr>
+                <w:iCs/>
+              </w:rPr>
+            </w:pPr>
+            <w:r>
+              <w:rPr>
+                <w:iCs/>
+              </w:rPr>
+              <w:t>3.</w:t>
+            </w:r>
+            <w:r>
+              <w:rPr>
+                <w:iCs/>
+              </w:rPr>
+              <w:t>2</w:t>
+            </w:r>
+            <w:r>
+              <w:rPr>
+                <w:iCs/>
+              </w:rPr>
+              <w:t>.</w:t>
+            </w:r>
+            <w:r>
+              <w:rPr>
+                <w:iCs/>
+              </w:rPr>
+              <w:t>0</w:t>
+            </w:r>
+          </w:p>
+        </w:tc>
+        <w:tc>
+          <w:tcPr>
+            <w:tcW w:w="3403" w:type="dxa"/>
+            <w:tcBorders>
+              <w:bottom w:val="single" w:sz="4" w:space="0" w:color="auto"/>
+            </w:tcBorders>
+            <w:shd w:val="clear" w:color="auto" w:fill="92D050"/>
+          </w:tcPr>
+          <w:p>
+            <w:pPr>
+              <w:jc w:val="both"/>
+              <w:rPr>
+                <w:iCs/>
+              </w:rPr>
+            </w:pPr>
+            <w:r>
+              <w:rPr>
+                <w:iCs/>
+              </w:rPr>
+              <w:t>Visualisation</w:t>
+            </w:r>
+          </w:p>
+        </w:tc>
+        <w:tc>
+          <w:tcPr>
+            <w:tcW w:w="3827" w:type="dxa"/>
+            <w:tcBorders>
+              <w:bottom w:val="single" w:sz="4" w:space="0" w:color="auto"/>
+            </w:tcBorders>
+            <w:shd w:val="clear" w:color="auto" w:fill="92D050"/>
+          </w:tcPr>
+          <w:p>
+            <w:pPr>
+              <w:rPr>
+                <w:iCs/>
+              </w:rPr>
+            </w:pPr>
+          </w:p>
+        </w:tc>
+        <w:tc>
+          <w:tcPr>
+            <w:tcW w:w="1701" w:type="dxa"/>
+            <w:tcBorders>
+              <w:bottom w:val="single" w:sz="4" w:space="0" w:color="auto"/>
+            </w:tcBorders>
+            <w:shd w:val="clear" w:color="auto" w:fill="92D050"/>
+          </w:tcPr>
+          <w:p>
+            <w:pPr>
+              <w:jc w:val="both"/>
+              <w:rPr>
+                <w:iCs/>
+              </w:rPr>
+            </w:pPr>
+            <w:r>
+              <w:rPr>
+                <w:iCs/>
+              </w:rPr>
+              <w:t>1 week</w:t>
+            </w:r>
+          </w:p>
+        </w:tc>
+        <w:tc>
+          <w:tcPr>
+            <w:tcW w:w="1417" w:type="dxa"/>
+            <w:tcBorders>
+              <w:bottom w:val="single" w:sz="4" w:space="0" w:color="auto"/>
+            </w:tcBorders>
+            <w:shd w:val="clear" w:color="auto" w:fill="92D050"/>
+          </w:tcPr>
+          <w:p>
+            <w:pPr>
+              <w:jc w:val="both"/>
+              <w:rPr>
+                <w:iCs/>
+              </w:rPr>
+            </w:pPr>
+          </w:p>
+        </w:tc>
+      </w:tr>
+      <w:tr>
+        <w:tc>
+          <w:tcPr>
+            <w:tcW w:w="1134" w:type="dxa"/>
+            <w:tcBorders>
+              <w:top w:val="single" w:sz="4" w:space="0" w:color="auto"/>
+            </w:tcBorders>
+          </w:tcPr>
+          <w:p>
+            <w:pPr>
+              <w:jc w:val="both"/>
+              <w:rPr>
+                <w:iCs/>
+              </w:rPr>
+            </w:pPr>
+            <w:r>
+              <w:rPr>
+                <w:iCs/>
+              </w:rPr>
+              <w:t>3.</w:t>
+            </w:r>
+            <w:r>
+              <w:rPr>
+                <w:iCs/>
+              </w:rPr>
+              <w:t>2</w:t>
+            </w:r>
+            <w:r>
+              <w:rPr>
+                <w:iCs/>
+              </w:rPr>
+              <w:t>.1</w:t>
+            </w:r>
+          </w:p>
+        </w:tc>
+        <w:tc>
+          <w:tcPr>
+            <w:tcW w:w="3403" w:type="dxa"/>
+            <w:tcBorders>
+              <w:top w:val="single" w:sz="4" w:space="0" w:color="auto"/>
+            </w:tcBorders>
+          </w:tcPr>
+          <w:p>
+            <w:pPr>
+              <w:jc w:val="both"/>
+              <w:rPr>
+                <w:iCs/>
+              </w:rPr>
+            </w:pPr>
+            <w:r>
+              <w:rPr>
+                <w:iCs/>
+              </w:rPr>
+              <w:t>User Interface implementation</w:t>
+            </w:r>
+          </w:p>
+        </w:tc>
+        <w:tc>
+          <w:tcPr>
+            <w:tcW w:w="3827" w:type="dxa"/>
+            <w:tcBorders>
+              <w:top w:val="single" w:sz="4" w:space="0" w:color="auto"/>
+            </w:tcBorders>
+          </w:tcPr>
+          <w:p>
+            <w:pPr>
+              <w:rPr>
+                <w:iCs/>
+              </w:rPr>
+            </w:pPr>
+            <w:r>
+              <w:rPr>
+                <w:iCs/>
+              </w:rPr>
+              <w:t>Front-end GUI for the program to be interacted with</w:t>
+            </w:r>
+          </w:p>
+        </w:tc>
+        <w:tc>
+          <w:tcPr>
+            <w:tcW w:w="1701" w:type="dxa"/>
+            <w:tcBorders>
+              <w:top w:val="single" w:sz="4" w:space="0" w:color="auto"/>
+            </w:tcBorders>
+          </w:tcPr>
+          <w:p>
+            <w:pPr>
+              <w:jc w:val="both"/>
+              <w:rPr>
+                <w:iCs/>
+              </w:rPr>
+            </w:pPr>
+            <w:r>
+              <w:rPr>
+                <w:iCs/>
+              </w:rPr>
+              <w:t>3 days</w:t>
+            </w:r>
+          </w:p>
+        </w:tc>
+        <w:tc>
+          <w:tcPr>
+            <w:tcW w:w="1417" w:type="dxa"/>
+            <w:tcBorders>
+              <w:top w:val="single" w:sz="4" w:space="0" w:color="auto"/>
+            </w:tcBorders>
+          </w:tcPr>
+          <w:p>
+            <w:pPr>
+              <w:jc w:val="both"/>
+              <w:rPr>
+                <w:iCs/>
+              </w:rPr>
+            </w:pPr>
+            <w:r>
+              <w:rPr>
+                <w:iCs/>
+              </w:rPr>
+              <w:t>3.1</w:t>
+            </w:r>
+          </w:p>
+        </w:tc>
+      </w:tr>
+      <w:tr>
+        <w:tc>
+          <w:tcPr>
+            <w:tcW w:w="1134" w:type="dxa"/>
+          </w:tcPr>
+          <w:p>
+            <w:pPr>
+              <w:jc w:val="both"/>
+              <w:rPr>
+                <w:iCs/>
+              </w:rPr>
+            </w:pPr>
+            <w:r>
+              <w:rPr>
+                <w:iCs/>
+              </w:rPr>
+              <w:t>3.2.2</w:t>
+            </w:r>
+          </w:p>
+        </w:tc>
+        <w:tc>
+          <w:tcPr>
+            <w:tcW w:w="3403" w:type="dxa"/>
+          </w:tcPr>
+          <w:p>
+            <w:pPr>
+              <w:jc w:val="both"/>
+              <w:rPr>
+                <w:iCs/>
+              </w:rPr>
+            </w:pPr>
+            <w:r>
+              <w:rPr>
+                <w:iCs/>
+              </w:rPr>
+              <w:t>User Manual</w:t>
+            </w:r>
+          </w:p>
+        </w:tc>
+        <w:tc>
+          <w:tcPr>
+            <w:tcW w:w="3827" w:type="dxa"/>
+          </w:tcPr>
+          <w:p>
+            <w:pPr>
+              <w:rPr>
+                <w:iCs/>
+              </w:rPr>
+            </w:pPr>
+            <w:r>
+              <w:rPr>
+                <w:iCs/>
+              </w:rPr>
+              <w:t>Documentation on how to use the software</w:t>
+            </w:r>
+          </w:p>
+        </w:tc>
+        <w:tc>
+          <w:tcPr>
+            <w:tcW w:w="1701" w:type="dxa"/>
+          </w:tcPr>
+          <w:p>
+            <w:pPr>
+              <w:jc w:val="both"/>
+              <w:rPr>
+                <w:iCs/>
+              </w:rPr>
+            </w:pPr>
+            <w:r>
+              <w:rPr>
+                <w:iCs/>
+              </w:rPr>
+              <w:t>1 day</w:t>
+            </w:r>
+          </w:p>
+        </w:tc>
+        <w:tc>
+          <w:tcPr>
+            <w:tcW w:w="1417" w:type="dxa"/>
+          </w:tcPr>
+          <w:p>
+            <w:pPr>
+              <w:jc w:val="both"/>
+              <w:rPr>
+                <w:iCs/>
+              </w:rPr>
+            </w:pPr>
+            <w:r>
+              <w:rPr>
+                <w:iCs/>
+              </w:rPr>
+              <w:t>3.2.1</w:t>
+            </w:r>
+          </w:p>
+        </w:tc>
+      </w:tr>
+      <w:tr>
+        <w:tc>
+          <w:tcPr>
+            <w:tcW w:w="1134" w:type="dxa"/>
+            <w:tcBorders>
+              <w:bottom w:val="single" w:sz="4" w:space="0" w:color="auto"/>
+            </w:tcBorders>
+          </w:tcPr>
+          <w:p>
+            <w:pPr>
+              <w:jc w:val="both"/>
+              <w:rPr>
+                <w:iCs/>
+              </w:rPr>
+            </w:pPr>
+            <w:r>
+              <w:rPr>
+                <w:iCs/>
+              </w:rPr>
+              <w:t>3.2.3</w:t>
+            </w:r>
+          </w:p>
+        </w:tc>
+        <w:tc>
+          <w:tcPr>
+            <w:tcW w:w="3403" w:type="dxa"/>
+            <w:tcBorders>
+              <w:bottom w:val="single" w:sz="4" w:space="0" w:color="auto"/>
+            </w:tcBorders>
+          </w:tcPr>
+          <w:p>
+            <w:pPr>
+              <w:jc w:val="both"/>
+              <w:rPr>
+                <w:iCs/>
+              </w:rPr>
+            </w:pPr>
+            <w:r>
+              <w:rPr>
+                <w:iCs/>
+              </w:rPr>
+              <w:t>Executive Summary</w:t>
+            </w:r>
+          </w:p>
+        </w:tc>
+        <w:tc>
+          <w:tcPr>
+            <w:tcW w:w="3827" w:type="dxa"/>
+            <w:tcBorders>
+              <w:bottom w:val="single" w:sz="4" w:space="0" w:color="auto"/>
+            </w:tcBorders>
+          </w:tcPr>
+          <w:p>
+            <w:pPr>
+              <w:rPr>
+                <w:iCs/>
+              </w:rPr>
+            </w:pPr>
+            <w:r>
+              <w:rPr>
+                <w:iCs/>
+              </w:rPr>
+              <w:t>Results and conclusions gathered from the finished program</w:t>
+            </w:r>
+          </w:p>
+        </w:tc>
+        <w:tc>
+          <w:tcPr>
+            <w:tcW w:w="1701" w:type="dxa"/>
+            <w:tcBorders>
+              <w:bottom w:val="single" w:sz="4" w:space="0" w:color="auto"/>
+            </w:tcBorders>
+          </w:tcPr>
+          <w:p>
+            <w:pPr>
+              <w:jc w:val="both"/>
+              <w:rPr>
+                <w:iCs/>
+              </w:rPr>
+            </w:pPr>
+            <w:r>
+              <w:rPr>
+                <w:iCs/>
+              </w:rPr>
+              <w:t>1 day</w:t>
+            </w:r>
+          </w:p>
+        </w:tc>
+        <w:tc>
+          <w:tcPr>
+            <w:tcW w:w="1417" w:type="dxa"/>
+            <w:tcBorders>
+              <w:bottom w:val="single" w:sz="4" w:space="0" w:color="auto"/>
+            </w:tcBorders>
+          </w:tcPr>
+          <w:p>
+            <w:pPr>
+              <w:jc w:val="both"/>
+              <w:rPr>
+                <w:iCs/>
+              </w:rPr>
+            </w:pPr>
+            <w:r>
+              <w:rPr>
+                <w:iCs/>
+              </w:rPr>
+              <w:t>3.2.1</w:t>
+            </w:r>
+          </w:p>
+        </w:tc>
+      </w:tr>
+      <w:tr>
+        <w:tc>
+          <w:tcPr>
+            <w:tcW w:w="1134" w:type="dxa"/>
+            <w:tcBorders>
+              <w:bottom w:val="single" w:sz="4" w:space="0" w:color="auto"/>
+            </w:tcBorders>
+            <w:shd w:val="clear" w:color="auto" w:fill="92D050"/>
+          </w:tcPr>
+          <w:p>
+            <w:pPr>
+              <w:jc w:val="both"/>
+              <w:rPr>
+                <w:iCs/>
+              </w:rPr>
+            </w:pPr>
+            <w:r>
+              <w:rPr>
+                <w:iCs/>
+              </w:rPr>
+              <w:t>3.3.0</w:t>
+            </w:r>
+          </w:p>
+        </w:tc>
+        <w:tc>
+          <w:tcPr>
+            <w:tcW w:w="3403" w:type="dxa"/>
+            <w:tcBorders>
+              <w:bottom w:val="single" w:sz="4" w:space="0" w:color="auto"/>
+            </w:tcBorders>
+            <w:shd w:val="clear" w:color="auto" w:fill="92D050"/>
+          </w:tcPr>
+          <w:p>
+            <w:pPr>
+              <w:jc w:val="both"/>
+              <w:rPr>
+                <w:iCs/>
+              </w:rPr>
+            </w:pPr>
+            <w:r>
+              <w:rPr>
+                <w:iCs/>
+              </w:rPr>
+              <w:t>Testing</w:t>
+            </w:r>
+          </w:p>
+        </w:tc>
+        <w:tc>
+          <w:tcPr>
+            <w:tcW w:w="3827" w:type="dxa"/>
+            <w:tcBorders>
+              <w:bottom w:val="single" w:sz="4" w:space="0" w:color="auto"/>
+            </w:tcBorders>
+            <w:shd w:val="clear" w:color="auto" w:fill="92D050"/>
+          </w:tcPr>
+          <w:p>
+            <w:pPr>
+              <w:rPr>
+                <w:iCs/>
+              </w:rPr>
+            </w:pPr>
+          </w:p>
+        </w:tc>
+        <w:tc>
+          <w:tcPr>
+            <w:tcW w:w="1701" w:type="dxa"/>
+            <w:tcBorders>
+              <w:bottom w:val="single" w:sz="4" w:space="0" w:color="auto"/>
+            </w:tcBorders>
+            <w:shd w:val="clear" w:color="auto" w:fill="92D050"/>
+          </w:tcPr>
+          <w:p>
+            <w:pPr>
+              <w:jc w:val="both"/>
+              <w:rPr>
+                <w:iCs/>
+              </w:rPr>
+            </w:pPr>
+            <w:r>
+              <w:rPr>
+                <w:iCs/>
+              </w:rPr>
+              <w:t>2 weeks</w:t>
+            </w:r>
+          </w:p>
+        </w:tc>
+        <w:tc>
+          <w:tcPr>
+            <w:tcW w:w="1417" w:type="dxa"/>
+            <w:tcBorders>
+              <w:bottom w:val="single" w:sz="4" w:space="0" w:color="auto"/>
+            </w:tcBorders>
+            <w:shd w:val="clear" w:color="auto" w:fill="92D050"/>
+          </w:tcPr>
+          <w:p>
+            <w:pPr>
+              <w:jc w:val="both"/>
+              <w:rPr>
+                <w:iCs/>
+              </w:rPr>
+            </w:pPr>
+          </w:p>
+        </w:tc>
+      </w:tr>
+      <w:tr>
+        <w:tc>
+          <w:tcPr>
+            <w:tcW w:w="1134" w:type="dxa"/>
+            <w:tcBorders>
+              <w:top w:val="single" w:sz="4" w:space="0" w:color="auto"/>
+            </w:tcBorders>
+          </w:tcPr>
+          <w:p>
+            <w:pPr>
+              <w:jc w:val="both"/>
+              <w:rPr>
+                <w:iCs/>
+              </w:rPr>
+            </w:pPr>
+            <w:r>
+              <w:rPr>
+                <w:iCs/>
+              </w:rPr>
+              <w:t>3.3.1</w:t>
+            </w:r>
+          </w:p>
+        </w:tc>
+        <w:tc>
+          <w:tcPr>
+            <w:tcW w:w="3403" w:type="dxa"/>
+            <w:tcBorders>
+              <w:top w:val="single" w:sz="4" w:space="0" w:color="auto"/>
+            </w:tcBorders>
+          </w:tcPr>
+          <w:p>
+            <w:pPr>
+              <w:jc w:val="both"/>
+              <w:rPr>
+                <w:iCs/>
+              </w:rPr>
+            </w:pPr>
+            <w:r>
+              <w:rPr>
+                <w:iCs/>
+              </w:rPr>
+              <w:t>Unit Tests</w:t>
+            </w:r>
+          </w:p>
+        </w:tc>
+        <w:tc>
+          <w:tcPr>
+            <w:tcW w:w="3827" w:type="dxa"/>
+            <w:tcBorders>
+              <w:top w:val="single" w:sz="4" w:space="0" w:color="auto"/>
+            </w:tcBorders>
+          </w:tcPr>
+          <w:p>
+            <w:pPr>
+              <w:rPr>
+                <w:iCs/>
+              </w:rPr>
+            </w:pPr>
+            <w:r>
+              <w:rPr>
+                <w:iCs/>
+              </w:rPr>
+              <w:t>Writing tests for each component</w:t>
+            </w:r>
+          </w:p>
+        </w:tc>
+        <w:tc>
+          <w:tcPr>
+            <w:tcW w:w="1701" w:type="dxa"/>
+            <w:tcBorders>
+              <w:top w:val="single" w:sz="4" w:space="0" w:color="auto"/>
+            </w:tcBorders>
+          </w:tcPr>
+          <w:p>
+            <w:pPr>
+              <w:jc w:val="both"/>
+              <w:rPr>
+                <w:iCs/>
+              </w:rPr>
+            </w:pPr>
+            <w:r>
+              <w:rPr>
+                <w:iCs/>
+              </w:rPr>
+              <w:t>4 days</w:t>
+            </w:r>
+          </w:p>
+        </w:tc>
+        <w:tc>
+          <w:tcPr>
+            <w:tcW w:w="1417" w:type="dxa"/>
+            <w:tcBorders>
+              <w:top w:val="single" w:sz="4" w:space="0" w:color="auto"/>
+            </w:tcBorders>
+          </w:tcPr>
+          <w:p>
+            <w:pPr>
+              <w:jc w:val="both"/>
+              <w:rPr>
+                <w:iCs/>
+              </w:rPr>
+            </w:pPr>
+            <w:r>
+              <w:rPr>
+                <w:iCs/>
+              </w:rPr>
+              <w:t>3.1</w:t>
+            </w:r>
+          </w:p>
+        </w:tc>
+      </w:tr>
+      <w:tr>
+        <w:tc>
+          <w:tcPr>
+            <w:tcW w:w="1134" w:type="dxa"/>
+          </w:tcPr>
+          <w:p>
+            <w:pPr>
+              <w:jc w:val="both"/>
+              <w:rPr>
+                <w:iCs/>
+              </w:rPr>
+            </w:pPr>
+            <w:r>
+              <w:rPr>
+                <w:iCs/>
+              </w:rPr>
+              <w:t>3.3.2</w:t>
+            </w:r>
+          </w:p>
+        </w:tc>
+        <w:tc>
+          <w:tcPr>
+            <w:tcW w:w="3403" w:type="dxa"/>
+          </w:tcPr>
+          <w:p>
+            <w:pPr>
+              <w:jc w:val="both"/>
+              <w:rPr>
+                <w:iCs/>
+              </w:rPr>
+            </w:pPr>
+            <w:r>
+              <w:rPr>
+                <w:iCs/>
+              </w:rPr>
+              <w:t>Acceptance Tests</w:t>
+            </w:r>
+          </w:p>
+        </w:tc>
+        <w:tc>
+          <w:tcPr>
+            <w:tcW w:w="3827" w:type="dxa"/>
+          </w:tcPr>
+          <w:p>
+            <w:pPr>
+              <w:rPr>
+                <w:iCs/>
+              </w:rPr>
+            </w:pPr>
+            <w:r>
+              <w:rPr>
+                <w:iCs/>
+              </w:rPr>
+              <w:t xml:space="preserve">Writing tests to pass function requirements </w:t>
+            </w:r>
+          </w:p>
+        </w:tc>
+        <w:tc>
+          <w:tcPr>
+            <w:tcW w:w="1701" w:type="dxa"/>
+          </w:tcPr>
+          <w:p>
+            <w:pPr>
+              <w:jc w:val="both"/>
+              <w:rPr>
+                <w:iCs/>
+              </w:rPr>
+            </w:pPr>
+            <w:r>
+              <w:rPr>
+                <w:iCs/>
+              </w:rPr>
+              <w:t>4 days</w:t>
+            </w:r>
+          </w:p>
+        </w:tc>
+        <w:tc>
+          <w:tcPr>
+            <w:tcW w:w="1417" w:type="dxa"/>
+          </w:tcPr>
+          <w:p>
+            <w:pPr>
+              <w:jc w:val="both"/>
+              <w:rPr>
+                <w:iCs/>
+              </w:rPr>
+            </w:pPr>
+            <w:r>
+              <w:rPr>
+                <w:iCs/>
+              </w:rPr>
+              <w:t>3.1</w:t>
+            </w:r>
+          </w:p>
+        </w:tc>
+      </w:tr>
+      <w:tr>
+        <w:tc>
+          <w:tcPr>
+            <w:tcW w:w="1134" w:type="dxa"/>
+          </w:tcPr>
+          <w:p>
+            <w:pPr>
+              <w:jc w:val="both"/>
+              <w:rPr>
+                <w:iCs/>
+              </w:rPr>
+            </w:pPr>
+            <w:r>
+              <w:rPr>
+                <w:iCs/>
+              </w:rPr>
+              <w:t>3.3.3</w:t>
+            </w:r>
+          </w:p>
+        </w:tc>
+        <w:tc>
+          <w:tcPr>
+            <w:tcW w:w="3403" w:type="dxa"/>
+          </w:tcPr>
+          <w:p>
+            <w:pPr>
+              <w:jc w:val="both"/>
+              <w:rPr>
+                <w:iCs/>
+              </w:rPr>
+            </w:pPr>
+            <w:r>
+              <w:rPr>
+                <w:iCs/>
+              </w:rPr>
+              <w:t>Unit Test Documentation</w:t>
+            </w:r>
+          </w:p>
+        </w:tc>
+        <w:tc>
+          <w:tcPr>
+            <w:tcW w:w="3827" w:type="dxa"/>
+          </w:tcPr>
+          <w:p>
+            <w:pPr>
+              <w:rPr>
+                <w:iCs/>
+              </w:rPr>
+            </w:pPr>
+            <w:r>
+              <w:rPr>
+                <w:iCs/>
+              </w:rPr>
+              <w:t>Status of all Unit testing done, and issues found</w:t>
+            </w:r>
+          </w:p>
+        </w:tc>
+        <w:tc>
+          <w:tcPr>
+            <w:tcW w:w="1701" w:type="dxa"/>
+          </w:tcPr>
+          <w:p>
+            <w:pPr>
+              <w:jc w:val="both"/>
+              <w:rPr>
+                <w:iCs/>
+              </w:rPr>
+            </w:pPr>
+            <w:r>
+              <w:rPr>
+                <w:iCs/>
+              </w:rPr>
+              <w:t>1 day</w:t>
+            </w:r>
+          </w:p>
+        </w:tc>
+        <w:tc>
+          <w:tcPr>
+            <w:tcW w:w="1417" w:type="dxa"/>
+          </w:tcPr>
+          <w:p>
+            <w:pPr>
+              <w:jc w:val="both"/>
+              <w:rPr>
+                <w:iCs/>
+              </w:rPr>
+            </w:pPr>
+            <w:r>
+              <w:rPr>
+                <w:iCs/>
+              </w:rPr>
+              <w:t>3.3.1/3.3.2</w:t>
+            </w:r>
+          </w:p>
+        </w:tc>
+      </w:tr>
+      <w:tr>
+        <w:tc>
+          <w:tcPr>
+            <w:tcW w:w="1134" w:type="dxa"/>
+          </w:tcPr>
+          <w:p>
+            <w:pPr>
+              <w:jc w:val="both"/>
+              <w:rPr>
+                <w:iCs/>
+              </w:rPr>
+            </w:pPr>
+            <w:r>
+              <w:rPr>
+                <w:iCs/>
+              </w:rPr>
+              <w:t>3.3.4</w:t>
+            </w:r>
+          </w:p>
+        </w:tc>
+        <w:tc>
+          <w:tcPr>
+            <w:tcW w:w="3403" w:type="dxa"/>
+          </w:tcPr>
+          <w:p>
+            <w:pPr>
+              <w:jc w:val="both"/>
+              <w:rPr>
+                <w:iCs/>
+              </w:rPr>
+            </w:pPr>
+            <w:r>
+              <w:rPr>
+                <w:iCs/>
+              </w:rPr>
+              <w:t>Coverage Report</w:t>
+            </w:r>
+          </w:p>
+        </w:tc>
+        <w:tc>
+          <w:tcPr>
+            <w:tcW w:w="3827" w:type="dxa"/>
+          </w:tcPr>
+          <w:p>
+            <w:pPr>
+              <w:rPr>
+                <w:iCs/>
+              </w:rPr>
+            </w:pPr>
+            <w:r>
+              <w:rPr>
+                <w:iCs/>
+              </w:rPr>
+              <w:t>Coverage of testing</w:t>
+            </w:r>
+          </w:p>
+        </w:tc>
+        <w:tc>
+          <w:tcPr>
+            <w:tcW w:w="1701" w:type="dxa"/>
+          </w:tcPr>
+          <w:p>
+            <w:pPr>
+              <w:jc w:val="both"/>
+              <w:rPr>
+                <w:iCs/>
+              </w:rPr>
+            </w:pPr>
+            <w:r>
+              <w:rPr>
+                <w:iCs/>
+              </w:rPr>
+              <w:t>1 day</w:t>
+            </w:r>
+          </w:p>
+        </w:tc>
+        <w:tc>
+          <w:tcPr>
+            <w:tcW w:w="1417" w:type="dxa"/>
+          </w:tcPr>
+          <w:p>
+            <w:pPr>
+              <w:jc w:val="both"/>
+              <w:rPr>
+                <w:iCs/>
+              </w:rPr>
+            </w:pPr>
+            <w:r>
+              <w:rPr>
+                <w:iCs/>
+              </w:rPr>
+              <w:t>3.3.3</w:t>
+            </w:r>
+          </w:p>
+        </w:tc>
+      </w:tr>
+      <w:tr>
+        <w:tc>
+          <w:tcPr>
+            <w:tcW w:w="1134" w:type="dxa"/>
+          </w:tcPr>
+          <w:p>
+            <w:pPr>
+              <w:jc w:val="both"/>
+              <w:rPr>
+                <w:iCs/>
+              </w:rPr>
+            </w:pPr>
+            <w:r>
+              <w:rPr>
+                <w:iCs/>
+              </w:rPr>
+              <w:t>3.3.5</w:t>
+            </w:r>
+          </w:p>
+        </w:tc>
+        <w:tc>
+          <w:tcPr>
+            <w:tcW w:w="3403" w:type="dxa"/>
+          </w:tcPr>
+          <w:p>
+            <w:pPr>
+              <w:jc w:val="both"/>
+              <w:rPr>
+                <w:iCs/>
+              </w:rPr>
+            </w:pPr>
+            <w:r>
+              <w:rPr>
+                <w:iCs/>
+              </w:rPr>
+              <w:t>Acceptance Testing Documentation</w:t>
+            </w:r>
+          </w:p>
+        </w:tc>
+        <w:tc>
+          <w:tcPr>
+            <w:tcW w:w="3827" w:type="dxa"/>
+          </w:tcPr>
+          <w:p>
+            <w:pPr>
+              <w:rPr>
+                <w:iCs/>
+              </w:rPr>
+            </w:pPr>
+            <w:r>
+              <w:rPr>
+                <w:iCs/>
+              </w:rPr>
+              <w:t xml:space="preserve">Status of all </w:t>
+            </w:r>
+            <w:r>
+              <w:rPr>
+                <w:iCs/>
+              </w:rPr>
+              <w:t>Acceptance</w:t>
+            </w:r>
+            <w:r>
+              <w:rPr>
+                <w:iCs/>
+              </w:rPr>
+              <w:t xml:space="preserve"> testing </w:t>
+            </w:r>
+            <w:r>
+              <w:rPr>
+                <w:iCs/>
+              </w:rPr>
+              <w:t>done,</w:t>
+            </w:r>
+            <w:r>
+              <w:rPr>
+                <w:iCs/>
+              </w:rPr>
+              <w:t xml:space="preserve"> and issues found</w:t>
+            </w:r>
+          </w:p>
+        </w:tc>
+        <w:tc>
+          <w:tcPr>
+            <w:tcW w:w="1701" w:type="dxa"/>
+          </w:tcPr>
+          <w:p>
+            <w:pPr>
+              <w:jc w:val="both"/>
+              <w:rPr>
+                <w:iCs/>
+              </w:rPr>
+            </w:pPr>
+            <w:r>
+              <w:rPr>
+                <w:iCs/>
+              </w:rPr>
+              <w:t>1 day</w:t>
+            </w:r>
+          </w:p>
+        </w:tc>
+        <w:tc>
+          <w:tcPr>
+            <w:tcW w:w="1417" w:type="dxa"/>
+          </w:tcPr>
+          <w:p>
+            <w:pPr>
+              <w:jc w:val="both"/>
+              <w:rPr>
+                <w:iCs/>
+              </w:rPr>
+            </w:pPr>
+            <w:r>
+              <w:rPr>
+                <w:iCs/>
+              </w:rPr>
+              <w:t>3.3.3</w:t>
+            </w:r>
+          </w:p>
+        </w:tc>
+      </w:tr>
+    </w:tbl>
     <w:p>
       <w:pPr>
         <w:jc w:val="both"/>
@@ -900,13 +3309,6 @@
           <w:color w:val="FF0000"/>
         </w:rPr>
       </w:pPr>
-      <w:r>
-        <w:rPr>
-          <w:i/>
-          <w:color w:val="FF0000"/>
-        </w:rPr>
-        <w:t>Each activity should be clearly identified by a number and should match up to your Gantt chart. You should provide some estimations for the time you think each activity will take. This should make it easy to prepare your Gantt chart.</w:t>
-      </w:r>
       <w:r>
         <w:br w:type="page"/>
       </w:r>
@@ -1013,13 +3415,8 @@
         </w:numPr>
       </w:pPr>
       <w:r>
-        <w:t xml:space="preserve">For a user-selected period, produce a chart to show the distribution of cases in each offense </w:t>
+        <w:t>For a user-selected period, produce a chart to show the distribution of cases in each offense code</w:t>
       </w:r>
-      <w:proofErr w:type="gramStart"/>
-      <w:r>
-        <w:t>code</w:t>
-      </w:r>
-      <w:proofErr w:type="gramEnd"/>
     </w:p>
     <w:p>
       <w:pPr>
@@ -1029,13 +3426,8 @@
         </w:numPr>
       </w:pPr>
       <w:r>
-        <w:t xml:space="preserve">For a user-selected period, retrieve all cases captured by radar or camera based on offense </w:t>
+        <w:t>For a user-selected period, retrieve all cases captured by radar or camera based on offense description</w:t>
       </w:r>
-      <w:proofErr w:type="gramStart"/>
-      <w:r>
-        <w:t>description</w:t>
-      </w:r>
-      <w:proofErr w:type="gramEnd"/>
     </w:p>
     <w:p>
       <w:pPr>
@@ -1045,7 +3437,15 @@
         </w:numPr>
       </w:pPr>
       <w:r>
-        <w:t>Analysing the cases caused by mobile phone usage - ie: trend over time, offense code, and so on.</w:t>
+        <w:t xml:space="preserve">Analysing the cases caused by mobile phone usage - </w:t>
+      </w:r>
+      <w:proofErr w:type="spellStart"/>
+      <w:r>
+        <w:t>ie</w:t>
+      </w:r>
+      <w:proofErr w:type="spellEnd"/>
+      <w:r>
+        <w:t>: trend over time, offense code, and so on.</w:t>
       </w:r>
     </w:p>
     <w:p>
@@ -2720,6 +5120,25 @@
       <w:shd w:val="clear" w:color="auto" w:fill="E1DFDD"/>
     </w:rPr>
   </w:style>
+  <w:style w:type="table" w:styleId="TableGrid">
+    <w:name w:val="Table Grid"/>
+    <w:basedOn w:val="TableNormal"/>
+    <w:uiPriority w:val="39"/>
+    <w:rsid w:val="00267FBB"/>
+    <w:pPr>
+      <w:spacing w:after="0" w:line="240" w:lineRule="auto"/>
+    </w:pPr>
+    <w:tblPr>
+      <w:tblBorders>
+        <w:top w:val="single" w:sz="4" w:space="0" w:color="auto"/>
+        <w:left w:val="single" w:sz="4" w:space="0" w:color="auto"/>
+        <w:bottom w:val="single" w:sz="4" w:space="0" w:color="auto"/>
+        <w:right w:val="single" w:sz="4" w:space="0" w:color="auto"/>
+        <w:insideH w:val="single" w:sz="4" w:space="0" w:color="auto"/>
+        <w:insideV w:val="single" w:sz="4" w:space="0" w:color="auto"/>
+      </w:tblBorders>
+    </w:tblPr>
+  </w:style>
 </w:styles>
 </file>
 

</xml_diff>

<commit_message>
Project Plan Gantt Chart
</commit_message>
<xml_diff>
--- a/Project Plan.docx
+++ b/Project Plan.docx
@@ -18,7 +18,10 @@
         <w:pStyle w:val="Title"/>
       </w:pPr>
       <w:r>
-        <w:t>&lt;Project Name&gt;</w:t>
+        <w:rPr>
+          <w:i/>
+        </w:rPr>
+        <w:t>NSW Traffic Penalty Data Search</w:t>
       </w:r>
     </w:p>
     <w:p>
@@ -736,6 +739,12 @@
         </w:rPr>
         <w:t>The current project is a data analysis project of one of 4 data sets that has been requested. The chosen data set is NSW Traffic Penalty Data.</w:t>
       </w:r>
+      <w:r>
+        <w:rPr>
+          <w:i/>
+        </w:rPr>
+        <w:t xml:space="preserve"> </w:t>
+      </w:r>
     </w:p>
     <w:p>
       <w:pPr>
@@ -3119,7 +3128,7 @@
               <w:rPr>
                 <w:iCs/>
               </w:rPr>
-              <w:t>Coverage Report</w:t>
+              <w:t>Acceptance Testing Documentation</w:t>
             </w:r>
           </w:p>
         </w:tc>
@@ -3137,7 +3146,7 @@
               <w:rPr>
                 <w:iCs/>
               </w:rPr>
-              <w:t>Coverage of testing</w:t>
+              <w:t>Status of all Acceptance testing done, and issues found</w:t>
             </w:r>
           </w:p>
         </w:tc>
@@ -3215,7 +3224,7 @@
               <w:rPr>
                 <w:iCs/>
               </w:rPr>
-              <w:t>Acceptance Testing Documentation</w:t>
+              <w:t>Coverage Report</w:t>
             </w:r>
           </w:p>
         </w:tc>
@@ -3233,31 +3242,7 @@
               <w:rPr>
                 <w:iCs/>
               </w:rPr>
-              <w:t xml:space="preserve">Status of all </w:t>
-            </w:r>
-            <w:r>
-              <w:rPr>
-                <w:iCs/>
-              </w:rPr>
-              <w:t>Acceptance</w:t>
-            </w:r>
-            <w:r>
-              <w:rPr>
-                <w:iCs/>
-              </w:rPr>
-              <w:t xml:space="preserve"> testing </w:t>
-            </w:r>
-            <w:r>
-              <w:rPr>
-                <w:iCs/>
-              </w:rPr>
-              <w:t>done,</w:t>
-            </w:r>
-            <w:r>
-              <w:rPr>
-                <w:iCs/>
-              </w:rPr>
-              <w:t xml:space="preserve"> and issues found</w:t>
+              <w:t>Coverage of testing</w:t>
             </w:r>
           </w:p>
         </w:tc>
@@ -3335,28 +3320,49 @@
       </w:pPr>
     </w:p>
     <w:p>
-      <w:pPr>
-        <w:rPr>
-          <w:i/>
-          <w:color w:val="FF0000"/>
-        </w:rPr>
-      </w:pPr>
       <w:r>
         <w:rPr>
-          <w:i/>
-          <w:color w:val="FF0000"/>
+          <w:noProof/>
         </w:rPr>
-        <w:t>This section should contain your Gantt chart. The items in the Gantt chart should match the activity definition from section 3.</w:t>
+        <w:drawing>
+          <wp:inline distT="0" distB="0" distL="0" distR="0" wp14:anchorId="615BEA4B" wp14:editId="1E3824C7">
+            <wp:extent cx="5731510" cy="3162935"/>
+            <wp:effectExtent l="0" t="0" r="2540" b="0"/>
+            <wp:docPr id="725122050" name="Picture 1"/>
+            <wp:cNvGraphicFramePr>
+              <a:graphicFrameLocks xmlns:a="http://schemas.openxmlformats.org/drawingml/2006/main" noChangeAspect="1"/>
+            </wp:cNvGraphicFramePr>
+            <a:graphic xmlns:a="http://schemas.openxmlformats.org/drawingml/2006/main">
+              <a:graphicData uri="http://schemas.openxmlformats.org/drawingml/2006/picture">
+                <pic:pic xmlns:pic="http://schemas.openxmlformats.org/drawingml/2006/picture">
+                  <pic:nvPicPr>
+                    <pic:cNvPr id="725122050" name=""/>
+                    <pic:cNvPicPr/>
+                  </pic:nvPicPr>
+                  <pic:blipFill>
+                    <a:blip r:embed="rId7"/>
+                    <a:stretch>
+                      <a:fillRect/>
+                    </a:stretch>
+                  </pic:blipFill>
+                  <pic:spPr>
+                    <a:xfrm>
+                      <a:off x="0" y="0"/>
+                      <a:ext cx="5731510" cy="3162935"/>
+                    </a:xfrm>
+                    <a:prstGeom prst="rect">
+                      <a:avLst/>
+                    </a:prstGeom>
+                  </pic:spPr>
+                </pic:pic>
+              </a:graphicData>
+            </a:graphic>
+          </wp:inline>
+        </w:drawing>
       </w:r>
       <w:r>
-        <w:rPr>
-          <w:i/>
-          <w:color w:val="FF0000"/>
-        </w:rPr>
-        <w:t xml:space="preserve"> You should also submit your Gantt chart file separately.</w:t>
+        <w:t xml:space="preserve"> </w:t>
       </w:r>
-    </w:p>
-    <w:p>
       <w:r>
         <w:br w:type="page"/>
       </w:r>
@@ -3378,7 +3384,7 @@
       </w:r>
     </w:p>
     <w:p>
-      <w:hyperlink r:id="rId7" w:history="1">
+      <w:hyperlink r:id="rId8" w:history="1">
         <w:r>
           <w:rPr>
             <w:rStyle w:val="Hyperlink"/>
@@ -3437,15 +3443,7 @@
         </w:numPr>
       </w:pPr>
       <w:r>
-        <w:t xml:space="preserve">Analysing the cases caused by mobile phone usage - </w:t>
-      </w:r>
-      <w:proofErr w:type="spellStart"/>
-      <w:r>
-        <w:t>ie</w:t>
-      </w:r>
-      <w:proofErr w:type="spellEnd"/>
-      <w:r>
-        <w:t>: trend over time, offense code, and so on.</w:t>
+        <w:t>Analysing the cases caused by mobile phone usage - ie: trend over time, offense code, and so on.</w:t>
       </w:r>
     </w:p>
     <w:p>

</xml_diff>

<commit_message>
Gantt Chart update & 1.0 System Vision
</commit_message>
<xml_diff>
--- a/Project Plan.docx
+++ b/Project Plan.docx
@@ -25,13 +25,16 @@
       </w:r>
     </w:p>
     <w:p>
+      <w:r>
+        <w:t xml:space="preserve">Nikkelas Raines, Taiki </w:t>
+      </w:r>
       <w:proofErr w:type="spellStart"/>
       <w:r>
-        <w:t>Nikkelas</w:t>
+        <w:t>Matehe</w:t>
       </w:r>
       <w:proofErr w:type="spellEnd"/>
       <w:r>
-        <w:t xml:space="preserve"> Raines, Taiki Matehe, </w:t>
+        <w:t xml:space="preserve">, </w:t>
       </w:r>
       <w:proofErr w:type="spellStart"/>
       <w:r>
@@ -3336,10 +3339,10 @@
           <w:noProof/>
         </w:rPr>
         <w:drawing>
-          <wp:inline distT="0" distB="0" distL="0" distR="0" wp14:anchorId="615BEA4B" wp14:editId="1E3824C7">
-            <wp:extent cx="5731510" cy="3162935"/>
+          <wp:inline distT="0" distB="0" distL="0" distR="0" wp14:anchorId="7E34C3B5" wp14:editId="120783BB">
+            <wp:extent cx="5731510" cy="3165475"/>
             <wp:effectExtent l="0" t="0" r="2540" b="0"/>
-            <wp:docPr id="725122050" name="Picture 1"/>
+            <wp:docPr id="1809045529" name="Picture 1"/>
             <wp:cNvGraphicFramePr>
               <a:graphicFrameLocks xmlns:a="http://schemas.openxmlformats.org/drawingml/2006/main" noChangeAspect="1"/>
             </wp:cNvGraphicFramePr>
@@ -3347,7 +3350,7 @@
               <a:graphicData uri="http://schemas.openxmlformats.org/drawingml/2006/picture">
                 <pic:pic xmlns:pic="http://schemas.openxmlformats.org/drawingml/2006/picture">
                   <pic:nvPicPr>
-                    <pic:cNvPr id="725122050" name=""/>
+                    <pic:cNvPr id="1809045529" name=""/>
                     <pic:cNvPicPr/>
                   </pic:nvPicPr>
                   <pic:blipFill>
@@ -3359,7 +3362,7 @@
                   <pic:spPr>
                     <a:xfrm>
                       <a:off x="0" y="0"/>
-                      <a:ext cx="5731510" cy="3162935"/>
+                      <a:ext cx="5731510" cy="3165475"/>
                     </a:xfrm>
                     <a:prstGeom prst="rect">
                       <a:avLst/>
@@ -3374,109 +3377,7 @@
       <w:r>
         <w:t xml:space="preserve"> </w:t>
       </w:r>
-      <w:r>
-        <w:br w:type="page"/>
-      </w:r>
     </w:p>
-    <w:p>
-      <w:pPr>
-        <w:rPr>
-          <w:b/>
-          <w:bCs/>
-        </w:rPr>
-      </w:pPr>
-      <w:r>
-        <w:rPr>
-          <w:b/>
-          <w:bCs/>
-        </w:rPr>
-        <w:lastRenderedPageBreak/>
-        <w:t>NSW Traffic Penalty Data:</w:t>
-      </w:r>
-    </w:p>
-    <w:p>
-      <w:hyperlink r:id="rId8" w:history="1">
-        <w:r>
-          <w:rPr>
-            <w:rStyle w:val="Hyperlink"/>
-          </w:rPr>
-          <w:t>https://www.kaggle.com/llihan/australia-nsw-traffic-penalty-data-20112017</w:t>
-        </w:r>
-      </w:hyperlink>
-    </w:p>
-    <w:p>
-      <w:r>
-        <w:rPr>
-          <w:b/>
-          <w:bCs/>
-        </w:rPr>
-        <w:t>Required Features:</w:t>
-      </w:r>
-    </w:p>
-    <w:p>
-      <w:pPr>
-        <w:numPr>
-          <w:ilvl w:val="0"/>
-          <w:numId w:val="3"/>
-        </w:numPr>
-      </w:pPr>
-      <w:r>
-        <w:t>For a user-selected period, report the information of all penalty cases.</w:t>
-      </w:r>
-    </w:p>
-    <w:p>
-      <w:pPr>
-        <w:numPr>
-          <w:ilvl w:val="0"/>
-          <w:numId w:val="3"/>
-        </w:numPr>
-      </w:pPr>
-      <w:r>
-        <w:t>For a user-selected period, produce a chart to show the distribution of cases in each offense code</w:t>
-      </w:r>
-    </w:p>
-    <w:p>
-      <w:pPr>
-        <w:numPr>
-          <w:ilvl w:val="0"/>
-          <w:numId w:val="3"/>
-        </w:numPr>
-      </w:pPr>
-      <w:r>
-        <w:t>For a user-selected period, retrieve all cases captured by radar or camera based on offense description</w:t>
-      </w:r>
-    </w:p>
-    <w:p>
-      <w:pPr>
-        <w:numPr>
-          <w:ilvl w:val="0"/>
-          <w:numId w:val="3"/>
-        </w:numPr>
-      </w:pPr>
-      <w:r>
-        <w:t xml:space="preserve">Analysing the cases caused by mobile phone usage - </w:t>
-      </w:r>
-      <w:proofErr w:type="spellStart"/>
-      <w:r>
-        <w:t>ie</w:t>
-      </w:r>
-      <w:proofErr w:type="spellEnd"/>
-      <w:r>
-        <w:t>: trend over time, offense code, and so on.</w:t>
-      </w:r>
-    </w:p>
-    <w:p>
-      <w:pPr>
-        <w:numPr>
-          <w:ilvl w:val="0"/>
-          <w:numId w:val="3"/>
-        </w:numPr>
-      </w:pPr>
-      <w:r>
-        <w:t>One other ‘insight’ or analysis tool of your choice</w:t>
-      </w:r>
-    </w:p>
-    <w:p/>
     <w:sectPr>
       <w:pgSz w:w="11906" w:h="16838"/>
       <w:pgMar w:top="1440" w:right="1440" w:bottom="1440" w:left="1440" w:header="708" w:footer="708" w:gutter="0"/>

</xml_diff>

<commit_message>
Updated 2.3 Use cases
</commit_message>
<xml_diff>
--- a/Project Plan.docx
+++ b/Project Plan.docx
@@ -26,23 +26,7 @@
     </w:p>
     <w:p>
       <w:r>
-        <w:t xml:space="preserve">Nikkelas Raines, Taiki </w:t>
-      </w:r>
-      <w:proofErr w:type="spellStart"/>
-      <w:r>
-        <w:t>Matehe</w:t>
-      </w:r>
-      <w:proofErr w:type="spellEnd"/>
-      <w:r>
-        <w:t xml:space="preserve">, </w:t>
-      </w:r>
-      <w:proofErr w:type="spellStart"/>
-      <w:r>
-        <w:t>Kiarna</w:t>
-      </w:r>
-      <w:proofErr w:type="spellEnd"/>
-      <w:r>
-        <w:t xml:space="preserve"> Broomhead</w:t>
+        <w:t>Nikkelas Raines, Taiki Matehe</w:t>
       </w:r>
     </w:p>
     <w:p/>

</xml_diff>